<commit_message>
Add latest revisions (#4)
</commit_message>
<xml_diff>
--- a/documents/statement_of_work.docx
+++ b/documents/statement_of_work.docx
@@ -6,15 +6,20 @@
       <w:pPr>
         <w:pStyle w:val="Heading1"/>
         <w:jc w:val="center"/>
-        <w:rPr/>
+        <w:rPr>
+          <w:sz w:val="26"/>
+          <w:szCs w:val="26"/>
+        </w:rPr>
       </w:pPr>
       <w:bookmarkStart w:colFirst="0" w:colLast="0" w:name="_kgcsvuxxbfq6" w:id="0"/>
       <w:bookmarkEnd w:id="0"/>
       <w:r>
         <w:rPr>
-          <w:rtl w:val="0"/>
-        </w:rPr>
-        <w:t xml:space="preserve">Stock Price Prediction with Social Media and Financial News</w:t>
+          <w:sz w:val="26"/>
+          <w:szCs w:val="26"/>
+          <w:rtl w:val="0"/>
+        </w:rPr>
+        <w:t xml:space="preserve">MarketPulse: Stock Price Prediction with Social Media and Financial News</w:t>
       </w:r>
     </w:p>
     <w:p>
@@ -25,28 +30,13 @@
           <w:szCs w:val="28"/>
         </w:rPr>
       </w:pPr>
-      <w:commentRangeStart w:id="0"/>
-      <w:commentRangeStart w:id="1"/>
       <w:r>
         <w:rPr>
           <w:sz w:val="28"/>
           <w:szCs w:val="28"/>
           <w:rtl w:val="0"/>
         </w:rPr>
-        <w:t xml:space="preserve">Gold Team</w:t>
-      </w:r>
-      <w:commentRangeEnd w:id="0"/>
-      <w:r>
-        <w:commentReference w:id="0"/>
-      </w:r>
-      <w:commentRangeEnd w:id="1"/>
-      <w:r>
-        <w:commentReference w:id="1"/>
-      </w:r>
-      <w:r>
-        <w:rPr>
-          <w:rtl w:val="0"/>
-        </w:rPr>
+        <w:t xml:space="preserve">Team GameStop</w:t>
       </w:r>
     </w:p>
     <w:p>
@@ -89,6 +79,43 @@
       <w:bookmarkEnd w:id="1"/>
       <w:r>
         <w:rPr>
+          <w:rtl w:val="0"/>
+        </w:rPr>
+        <w:t xml:space="preserve">Team GitHub link: </w:t>
+      </w:r>
+      <w:hyperlink r:id="rId6">
+        <w:r>
+          <w:rPr>
+            <w:b w:val="0"/>
+            <w:color w:val="1155cc"/>
+            <w:u w:val="single"/>
+            <w:rtl w:val="0"/>
+          </w:rPr>
+          <w:t xml:space="preserve">https://github.com/heyodai/cs-5588-gold-team</w:t>
+        </w:r>
+      </w:hyperlink>
+      <w:r>
+        <w:rPr>
+          <w:b w:val="0"/>
+          <w:rtl w:val="0"/>
+        </w:rPr>
+        <w:t xml:space="preserve"> </w:t>
+      </w:r>
+    </w:p>
+    <w:p>
+      <w:pPr>
+        <w:numPr>
+          <w:ilvl w:val="0"/>
+          <w:numId w:val="6"/>
+        </w:numPr>
+        <w:ind w:left="720" w:hanging="360"/>
+        <w:rPr>
+          <w:b w:val="1"/>
+        </w:rPr>
+      </w:pPr>
+      <w:r>
+        <w:rPr>
+          <w:b w:val="1"/>
           <w:rtl w:val="0"/>
         </w:rPr>
         <w:t xml:space="preserve">Team Members</w:t>
@@ -111,12 +138,12 @@
           <wp:anchor allowOverlap="1" behindDoc="0" distB="114300" distT="114300" distL="114300" distR="114300" hidden="0" layoutInCell="1" locked="0" relativeHeight="0" simplePos="0">
             <wp:simplePos x="0" y="0"/>
             <wp:positionH relativeFrom="column">
-              <wp:posOffset>3733800</wp:posOffset>
+              <wp:posOffset>3948113</wp:posOffset>
             </wp:positionH>
             <wp:positionV relativeFrom="paragraph">
               <wp:posOffset>209550</wp:posOffset>
             </wp:positionV>
-            <wp:extent cx="2362200" cy="1707975"/>
+            <wp:extent cx="2147888" cy="1704975"/>
             <wp:effectExtent b="0" l="0" r="0" t="0"/>
             <wp:wrapNone/>
             <wp:docPr id="1" name="image2.png"/>
@@ -137,7 +164,7 @@
                   <pic:spPr>
                     <a:xfrm>
                       <a:off x="0" y="0"/>
-                      <a:ext cx="2362200" cy="1707975"/>
+                      <a:ext cx="2147888" cy="1704975"/>
                     </a:xfrm>
                     <a:prstGeom prst="rect"/>
                     <a:ln/>
@@ -326,7 +353,7 @@
             <w:u w:val="single"/>
             <w:rtl w:val="0"/>
           </w:rPr>
-          <w:t xml:space="preserve">https://github.com/SemirHot</w:t>
+          <w:t xml:space="preserve">https://github.com/Semir-Hot01</w:t>
         </w:r>
       </w:hyperlink>
       <w:r>
@@ -334,11 +361,6 @@
           <w:rtl w:val="0"/>
         </w:rPr>
         <w:t xml:space="preserve"> </w:t>
-      </w:r>
-      <w:r>
-        <w:rPr>
-          <w:rtl w:val="0"/>
-        </w:rPr>
       </w:r>
     </w:p>
     <w:p>
@@ -473,7 +495,19 @@
         <w:rPr>
           <w:rtl w:val="0"/>
         </w:rPr>
-        <w:t xml:space="preserve">Predicting the stock market has important applications for managing investments as well as larger scale sociopolitical implications. Analyzing historical data and incorporating social media and financial news can help provide important information in prediction</w:t>
+        <w:t xml:space="preserve">Predicting the stock market has important applications for managing investments as well as larger scale sociopolitical implications. </w:t>
+      </w:r>
+      <w:r>
+        <w:rPr>
+          <w:rtl w:val="0"/>
+        </w:rPr>
+        <w:t xml:space="preserve">Analyzing historical data with the inclusion of social media and financial news may help provide important information in market prediction</w:t>
+      </w:r>
+      <w:r>
+        <w:rPr>
+          <w:rtl w:val="0"/>
+        </w:rPr>
+        <w:t xml:space="preserve">.</w:t>
       </w:r>
     </w:p>
     <w:p>
@@ -853,7 +887,7 @@
           <w:b w:val="1"/>
           <w:rtl w:val="0"/>
         </w:rPr>
-        <w:t xml:space="preserve">Integration of real-time data</w:t>
+        <w:t xml:space="preserve">Visualization and reporting</w:t>
       </w:r>
     </w:p>
     <w:p>
@@ -866,45 +900,51 @@
         <w:rPr>
           <w:rtl w:val="0"/>
         </w:rPr>
-        <w:t xml:space="preserve">Design a system that can update predictions in real-time as new social media posts, news articles, and stock prices become available.</w:t>
-      </w:r>
-      <w:r>
-        <w:rPr>
-          <w:rtl w:val="0"/>
-        </w:rPr>
-      </w:r>
-    </w:p>
-    <w:p>
-      <w:pPr>
-        <w:numPr>
-          <w:ilvl w:val="0"/>
-          <w:numId w:val="1"/>
-        </w:numPr>
-        <w:ind w:left="1440" w:hanging="360"/>
-        <w:jc w:val="both"/>
-        <w:rPr>
-          <w:b w:val="1"/>
-        </w:rPr>
-      </w:pPr>
-      <w:r>
-        <w:rPr>
-          <w:b w:val="1"/>
-          <w:rtl w:val="0"/>
-        </w:rPr>
-        <w:t xml:space="preserve">Visualization and reporting</w:t>
-      </w:r>
-    </w:p>
-    <w:p>
-      <w:pPr>
-        <w:ind w:left="1440" w:firstLine="0"/>
-        <w:jc w:val="both"/>
-        <w:rPr/>
-      </w:pPr>
-      <w:r>
-        <w:rPr>
-          <w:rtl w:val="0"/>
-        </w:rPr>
         <w:t xml:space="preserve">Create visualizations and reports on the web app to present the stock price predictions and insights effectively to the users</w:t>
+      </w:r>
+    </w:p>
+    <w:p>
+      <w:pPr>
+        <w:ind w:left="720" w:firstLine="0"/>
+        <w:rPr/>
+      </w:pPr>
+      <w:r>
+        <w:rPr>
+          <w:rtl w:val="0"/>
+        </w:rPr>
+      </w:r>
+    </w:p>
+    <w:p>
+      <w:pPr>
+        <w:ind w:left="720" w:firstLine="0"/>
+        <w:rPr/>
+      </w:pPr>
+      <w:r>
+        <w:rPr>
+          <w:rtl w:val="0"/>
+        </w:rPr>
+      </w:r>
+    </w:p>
+    <w:p>
+      <w:pPr>
+        <w:ind w:left="720" w:firstLine="0"/>
+        <w:rPr/>
+      </w:pPr>
+      <w:r>
+        <w:rPr>
+          <w:rtl w:val="0"/>
+        </w:rPr>
+      </w:r>
+    </w:p>
+    <w:p>
+      <w:pPr>
+        <w:ind w:left="720" w:firstLine="0"/>
+        <w:rPr/>
+      </w:pPr>
+      <w:r>
+        <w:rPr>
+          <w:rtl w:val="0"/>
+        </w:rPr>
       </w:r>
     </w:p>
     <w:p>
@@ -1041,7 +1081,7 @@
         <w:rPr>
           <w:rtl w:val="0"/>
         </w:rPr>
-        <w:t xml:space="preserve">Stock data with yfinance library / yahoo API</w:t>
+        <w:t xml:space="preserve">Stock data with yfinance library. Provides free access to Yahoo! Finance’s API. Contains day-level granularity of stock market information.</w:t>
       </w:r>
     </w:p>
     <w:p>
@@ -1051,6 +1091,7 @@
           <w:numId w:val="3"/>
         </w:numPr>
         <w:ind w:left="2160" w:hanging="360"/>
+        <w:rPr/>
       </w:pPr>
       <w:hyperlink r:id="rId15">
         <w:r>
@@ -1123,7 +1164,7 @@
         <w:rPr>
           <w:rtl w:val="0"/>
         </w:rPr>
-        <w:t xml:space="preserve">News data with NewsApi</w:t>
+        <w:t xml:space="preserve">News data with NewsApi. The free tier has access to the last 30 days. Contains authors, articles, urls, time published, urls, and full article content.</w:t>
       </w:r>
     </w:p>
     <w:p>
@@ -1368,6 +1409,48 @@
     </w:p>
     <w:p>
       <w:pPr>
+        <w:ind w:left="2160" w:firstLine="0"/>
+        <w:rPr/>
+      </w:pPr>
+      <w:r>
+        <w:rPr>
+          <w:rtl w:val="0"/>
+        </w:rPr>
+      </w:r>
+    </w:p>
+    <w:p>
+      <w:pPr>
+        <w:ind w:left="2160" w:firstLine="0"/>
+        <w:jc w:val="both"/>
+        <w:rPr/>
+      </w:pPr>
+      <w:r>
+        <w:rPr>
+          <w:rtl w:val="0"/>
+        </w:rPr>
+        <w:t xml:space="preserve">For this project, n</w:t>
+      </w:r>
+      <w:r>
+        <w:rPr>
+          <w:rtl w:val="0"/>
+        </w:rPr>
+        <w:t xml:space="preserve">ews articles were provided as training data-sets to the model which classified the articles as positive or neutral. Sentiment score was computed by calculating the difference between positive and negative words present in the news article. Comparisons were made between the actual stock prices and the sentiment scores. Naive Bayes, OneR and Random Forest algorithms were used to observe the results of the model using Weka</w:t>
+      </w:r>
+    </w:p>
+    <w:p>
+      <w:pPr>
+        <w:ind w:left="2160" w:firstLine="0"/>
+        <w:jc w:val="both"/>
+        <w:rPr/>
+      </w:pPr>
+      <w:r>
+        <w:rPr>
+          <w:rtl w:val="0"/>
+        </w:rPr>
+      </w:r>
+    </w:p>
+    <w:p>
+      <w:pPr>
         <w:numPr>
           <w:ilvl w:val="0"/>
           <w:numId w:val="5"/>
@@ -1414,6 +1497,137 @@
     </w:p>
     <w:p>
       <w:pPr>
+        <w:ind w:left="2160" w:firstLine="0"/>
+        <w:rPr/>
+      </w:pPr>
+      <w:r>
+        <w:rPr>
+          <w:rtl w:val="0"/>
+        </w:rPr>
+      </w:r>
+    </w:p>
+    <w:p>
+      <w:pPr>
+        <w:ind w:left="2160" w:firstLine="0"/>
+        <w:jc w:val="both"/>
+        <w:rPr/>
+      </w:pPr>
+      <w:r>
+        <w:rPr>
+          <w:rtl w:val="0"/>
+        </w:rPr>
+        <w:t xml:space="preserve">This project includes the following aspects. </w:t>
+      </w:r>
+    </w:p>
+    <w:p>
+      <w:pPr>
+        <w:numPr>
+          <w:ilvl w:val="0"/>
+          <w:numId w:val="7"/>
+        </w:numPr>
+        <w:ind w:left="2880" w:hanging="360"/>
+        <w:jc w:val="both"/>
+        <w:rPr>
+          <w:u w:val="none"/>
+        </w:rPr>
+      </w:pPr>
+      <w:r>
+        <w:rPr>
+          <w:rtl w:val="0"/>
+        </w:rPr>
+        <w:t xml:space="preserve">Integration of machine learning algorithms (BERT, Vedar, Naïve Bayes) with sentiment analysis for accurate predictions. </w:t>
+      </w:r>
+    </w:p>
+    <w:p>
+      <w:pPr>
+        <w:numPr>
+          <w:ilvl w:val="0"/>
+          <w:numId w:val="7"/>
+        </w:numPr>
+        <w:ind w:left="2880" w:hanging="360"/>
+        <w:jc w:val="both"/>
+        <w:rPr>
+          <w:u w:val="none"/>
+        </w:rPr>
+      </w:pPr>
+      <w:r>
+        <w:rPr>
+          <w:rtl w:val="0"/>
+        </w:rPr>
+        <w:t xml:space="preserve">Preprocessing of data to eliminate noise, normalize text, and extract relevant features for sentiment analysis. </w:t>
+      </w:r>
+    </w:p>
+    <w:p>
+      <w:pPr>
+        <w:numPr>
+          <w:ilvl w:val="0"/>
+          <w:numId w:val="7"/>
+        </w:numPr>
+        <w:ind w:left="2880" w:hanging="360"/>
+        <w:jc w:val="both"/>
+        <w:rPr>
+          <w:u w:val="none"/>
+        </w:rPr>
+      </w:pPr>
+      <w:r>
+        <w:rPr>
+          <w:rtl w:val="0"/>
+        </w:rPr>
+        <w:t xml:space="preserve">Evaluation of machine learning models using appropriate metrics to gauge accuracy and effectiveness. </w:t>
+      </w:r>
+    </w:p>
+    <w:p>
+      <w:pPr>
+        <w:numPr>
+          <w:ilvl w:val="0"/>
+          <w:numId w:val="7"/>
+        </w:numPr>
+        <w:ind w:left="2880" w:hanging="360"/>
+        <w:jc w:val="both"/>
+        <w:rPr>
+          <w:u w:val="none"/>
+        </w:rPr>
+      </w:pPr>
+      <w:r>
+        <w:rPr>
+          <w:rtl w:val="0"/>
+        </w:rPr>
+        <w:t xml:space="preserve">Historical price data analysis and sentiment scores obtained from tweet analysis. </w:t>
+      </w:r>
+    </w:p>
+    <w:p>
+      <w:pPr>
+        <w:numPr>
+          <w:ilvl w:val="0"/>
+          <w:numId w:val="7"/>
+        </w:numPr>
+        <w:ind w:left="2880" w:hanging="360"/>
+        <w:jc w:val="both"/>
+        <w:rPr>
+          <w:u w:val="none"/>
+        </w:rPr>
+      </w:pPr>
+      <w:r>
+        <w:rPr>
+          <w:rtl w:val="0"/>
+        </w:rPr>
+        <w:t xml:space="preserve">Practical implications for traders and investors, enabling them to make informed decisions based on comprehensive analysis</w:t>
+      </w:r>
+    </w:p>
+    <w:p>
+      <w:pPr>
+        <w:ind w:left="2880" w:firstLine="0"/>
+        <w:jc w:val="both"/>
+        <w:rPr/>
+      </w:pPr>
+      <w:r>
+        <w:rPr>
+          <w:rtl w:val="0"/>
+        </w:rPr>
+      </w:r>
+    </w:p>
+    <w:p>
+      <w:pPr>
         <w:numPr>
           <w:ilvl w:val="0"/>
           <w:numId w:val="5"/>
@@ -1460,6 +1674,42 @@
     </w:p>
     <w:p>
       <w:pPr>
+        <w:ind w:left="2160" w:firstLine="0"/>
+        <w:rPr/>
+      </w:pPr>
+      <w:r>
+        <w:rPr>
+          <w:rtl w:val="0"/>
+        </w:rPr>
+      </w:r>
+    </w:p>
+    <w:p>
+      <w:pPr>
+        <w:ind w:left="2160" w:firstLine="0"/>
+        <w:jc w:val="both"/>
+        <w:rPr/>
+      </w:pPr>
+      <w:r>
+        <w:rPr>
+          <w:rtl w:val="0"/>
+        </w:rPr>
+        <w:t xml:space="preserve">This study presents a pioneering framework that leverages ChatGPT's graph inference capabilities to enhance GNN forecasting performance in stock market predictions. By distilling evolving network structures from daily financial news, their approach integrates these inferred networks into GNNs, resulting in superior forecasting accuracy and improved portfolio returns. While their model demonstrates significant outperformance compared to benchmarks, there are limitations, including the potential benefits of incorporating additional input features and advanced network architectures. Future research could address these limitations by integrating sentiment scores, employing sophisticated GNN models, and expanding the dataset beyond the DOW 30 companies. Additionally, utilizing the latest advancements in ChatGPT, such as browsing capabilities and Plugins, could further enhance the model's performance. Overall, their research contributes novel insights into the application of LLMs for financial forecasting and offers new strategies for financial engineering.</w:t>
+      </w:r>
+    </w:p>
+    <w:p>
+      <w:pPr>
+        <w:ind w:left="2160" w:firstLine="0"/>
+        <w:jc w:val="both"/>
+        <w:rPr/>
+      </w:pPr>
+      <w:r>
+        <w:rPr>
+          <w:rtl w:val="0"/>
+        </w:rPr>
+      </w:r>
+    </w:p>
+    <w:p>
+      <w:pPr>
         <w:numPr>
           <w:ilvl w:val="0"/>
           <w:numId w:val="5"/>
@@ -1473,8 +1723,20 @@
         <w:rPr>
           <w:rtl w:val="0"/>
         </w:rPr>
-        <w:t xml:space="preserve">Stock Price Prediction Using Financial News Articles </w:t>
-      </w:r>
+        <w:t xml:space="preserve">Stock Price Prediction Using Financial News Articles</w:t>
+      </w:r>
+    </w:p>
+    <w:p>
+      <w:pPr>
+        <w:numPr>
+          <w:ilvl w:val="1"/>
+          <w:numId w:val="5"/>
+        </w:numPr>
+        <w:ind w:left="2160" w:hanging="360"/>
+        <w:rPr>
+          <w:u w:val="none"/>
+        </w:rPr>
+      </w:pPr>
       <w:hyperlink r:id="rId22">
         <w:r>
           <w:rPr>
@@ -1494,6 +1756,54 @@
     </w:p>
     <w:p>
       <w:pPr>
+        <w:ind w:left="2160" w:firstLine="0"/>
+        <w:rPr/>
+      </w:pPr>
+      <w:r>
+        <w:rPr>
+          <w:rtl w:val="0"/>
+        </w:rPr>
+      </w:r>
+    </w:p>
+    <w:p>
+      <w:pPr>
+        <w:ind w:left="2160" w:firstLine="0"/>
+        <w:jc w:val="both"/>
+        <w:rPr/>
+      </w:pPr>
+      <w:r>
+        <w:rPr>
+          <w:rtl w:val="0"/>
+        </w:rPr>
+        <w:t xml:space="preserve">This paper presents a system for predicting stock prices by analyzing financial news articles, employing a novel approach of using word couples as features for classification. The system integrates financial news data with stock price movements, labeling articles based on their impact on price changes. Despite challenges in achieving high accuracy due to the complex nature of stock price movements, the proposed method demonstrates significant success in predicting stock trends.</w:t>
+      </w:r>
+    </w:p>
+    <w:p>
+      <w:pPr>
+        <w:ind w:left="0" w:firstLine="0"/>
+        <w:jc w:val="both"/>
+        <w:rPr/>
+      </w:pPr>
+      <w:r>
+        <w:rPr>
+          <w:rtl w:val="0"/>
+        </w:rPr>
+      </w:r>
+    </w:p>
+    <w:p>
+      <w:pPr>
+        <w:ind w:left="0" w:firstLine="0"/>
+        <w:jc w:val="both"/>
+        <w:rPr/>
+      </w:pPr>
+      <w:r>
+        <w:rPr>
+          <w:rtl w:val="0"/>
+        </w:rPr>
+      </w:r>
+    </w:p>
+    <w:p>
+      <w:pPr>
         <w:numPr>
           <w:ilvl w:val="0"/>
           <w:numId w:val="5"/>
@@ -1556,6 +1866,17 @@
     <w:p>
       <w:pPr>
         <w:ind w:left="2160" w:firstLine="0"/>
+        <w:rPr/>
+      </w:pPr>
+      <w:r>
+        <w:rPr>
+          <w:rtl w:val="0"/>
+        </w:rPr>
+      </w:r>
+    </w:p>
+    <w:p>
+      <w:pPr>
+        <w:ind w:left="2160" w:firstLine="0"/>
         <w:jc w:val="both"/>
         <w:rPr/>
       </w:pPr>
@@ -1600,28 +1921,380 @@
     </w:p>
     <w:p>
       <w:pPr>
-        <w:ind w:left="720" w:firstLine="0"/>
-        <w:rPr>
-          <w:b w:val="1"/>
-        </w:rPr>
-      </w:pPr>
-      <w:r>
-        <w:rPr>
-          <w:rtl w:val="0"/>
-        </w:rPr>
-      </w:r>
-    </w:p>
-    <w:p>
-      <w:pPr>
         <w:ind w:left="0" w:firstLine="0"/>
-        <w:rPr/>
-      </w:pPr>
-      <w:commentRangeStart w:id="2"/>
-      <w:r>
-        <w:rPr>
-          <w:rtl w:val="0"/>
-        </w:rPr>
-        <w:t xml:space="preserve">[Instructions:</w:t>
+        <w:rPr>
+          <w:b w:val="1"/>
+        </w:rPr>
+      </w:pPr>
+      <w:r>
+        <w:rPr>
+          <w:rtl w:val="0"/>
+        </w:rPr>
+      </w:r>
+    </w:p>
+    <w:p>
+      <w:pPr>
+        <w:numPr>
+          <w:ilvl w:val="3"/>
+          <w:numId w:val="8"/>
+        </w:numPr>
+        <w:ind w:left="1440" w:hanging="360"/>
+        <w:rPr>
+          <w:u w:val="none"/>
+        </w:rPr>
+      </w:pPr>
+      <w:r>
+        <w:rPr>
+          <w:rtl w:val="0"/>
+        </w:rPr>
+        <w:t xml:space="preserve">Odai Athamneh</w:t>
+      </w:r>
+    </w:p>
+    <w:p>
+      <w:pPr>
+        <w:ind w:left="2880" w:firstLine="0"/>
+        <w:rPr/>
+      </w:pPr>
+      <w:r>
+        <w:rPr>
+          <w:rtl w:val="0"/>
+        </w:rPr>
+      </w:r>
+    </w:p>
+    <w:p>
+      <w:pPr>
+        <w:numPr>
+          <w:ilvl w:val="4"/>
+          <w:numId w:val="8"/>
+        </w:numPr>
+        <w:ind w:left="2160" w:hanging="360"/>
+        <w:rPr>
+          <w:u w:val="none"/>
+        </w:rPr>
+      </w:pPr>
+      <w:r>
+        <w:rPr>
+          <w:b w:val="1"/>
+          <w:rtl w:val="0"/>
+        </w:rPr>
+        <w:t xml:space="preserve">Contribution: </w:t>
+      </w:r>
+      <w:r>
+        <w:rPr>
+          <w:rtl w:val="0"/>
+        </w:rPr>
+        <w:t xml:space="preserve">Developed the Ignite Talk presentation and set up the GitHub repo.</w:t>
+      </w:r>
+    </w:p>
+    <w:p>
+      <w:pPr>
+        <w:numPr>
+          <w:ilvl w:val="4"/>
+          <w:numId w:val="8"/>
+        </w:numPr>
+        <w:ind w:left="2160" w:hanging="360"/>
+        <w:rPr>
+          <w:u w:val="none"/>
+        </w:rPr>
+      </w:pPr>
+      <w:r>
+        <w:rPr>
+          <w:b w:val="1"/>
+          <w:rtl w:val="0"/>
+        </w:rPr>
+        <w:t xml:space="preserve">What you plan to accomplish: </w:t>
+      </w:r>
+      <w:r>
+        <w:rPr>
+          <w:rtl w:val="0"/>
+        </w:rPr>
+        <w:t xml:space="preserve">Given my professional experience in ML engineering, I plan to handle data extraction, cleaning, transformation, and loading into systems.</w:t>
+      </w:r>
+    </w:p>
+    <w:p>
+      <w:pPr>
+        <w:numPr>
+          <w:ilvl w:val="4"/>
+          <w:numId w:val="8"/>
+        </w:numPr>
+        <w:ind w:left="2160" w:hanging="360"/>
+        <w:rPr>
+          <w:u w:val="none"/>
+        </w:rPr>
+      </w:pPr>
+      <w:r>
+        <w:rPr>
+          <w:b w:val="1"/>
+          <w:rtl w:val="0"/>
+        </w:rPr>
+        <w:t xml:space="preserve">Changes/improvements considering: </w:t>
+      </w:r>
+      <w:r>
+        <w:rPr>
+          <w:rtl w:val="0"/>
+        </w:rPr>
+        <w:t xml:space="preserve">Use of PCA or similar approaches to extract key vectors without the need to store entire raw datasets.</w:t>
+      </w:r>
+    </w:p>
+    <w:p>
+      <w:pPr>
+        <w:ind w:left="3600" w:firstLine="0"/>
+        <w:rPr>
+          <w:b w:val="1"/>
+        </w:rPr>
+      </w:pPr>
+      <w:r>
+        <w:rPr>
+          <w:rtl w:val="0"/>
+        </w:rPr>
+      </w:r>
+    </w:p>
+    <w:p>
+      <w:pPr>
+        <w:numPr>
+          <w:ilvl w:val="3"/>
+          <w:numId w:val="8"/>
+        </w:numPr>
+        <w:ind w:left="1440" w:hanging="360"/>
+        <w:rPr>
+          <w:u w:val="none"/>
+        </w:rPr>
+      </w:pPr>
+      <w:r>
+        <w:rPr>
+          <w:rtl w:val="0"/>
+        </w:rPr>
+        <w:t xml:space="preserve">Devin Cline</w:t>
+      </w:r>
+    </w:p>
+    <w:p>
+      <w:pPr>
+        <w:ind w:left="2880" w:firstLine="0"/>
+        <w:rPr/>
+      </w:pPr>
+      <w:r>
+        <w:rPr>
+          <w:rtl w:val="0"/>
+        </w:rPr>
+      </w:r>
+    </w:p>
+    <w:p>
+      <w:pPr>
+        <w:numPr>
+          <w:ilvl w:val="4"/>
+          <w:numId w:val="8"/>
+        </w:numPr>
+        <w:ind w:left="2160" w:hanging="360"/>
+        <w:jc w:val="both"/>
+        <w:rPr>
+          <w:u w:val="none"/>
+        </w:rPr>
+      </w:pPr>
+      <w:r>
+        <w:rPr>
+          <w:b w:val="1"/>
+          <w:rtl w:val="0"/>
+        </w:rPr>
+        <w:t xml:space="preserve">Contribution: </w:t>
+      </w:r>
+      <w:r>
+        <w:rPr>
+          <w:rtl w:val="0"/>
+        </w:rPr>
+        <w:t xml:space="preserve">Researched project ideas, datasets, and existing projects/ applications. Helped draft/structure documents for submission.</w:t>
+      </w:r>
+    </w:p>
+    <w:p>
+      <w:pPr>
+        <w:numPr>
+          <w:ilvl w:val="4"/>
+          <w:numId w:val="8"/>
+        </w:numPr>
+        <w:ind w:left="2160" w:hanging="360"/>
+        <w:jc w:val="both"/>
+        <w:rPr>
+          <w:u w:val="none"/>
+        </w:rPr>
+      </w:pPr>
+      <w:r>
+        <w:rPr>
+          <w:b w:val="1"/>
+          <w:rtl w:val="0"/>
+        </w:rPr>
+        <w:t xml:space="preserve">What you plan to accomplish:</w:t>
+      </w:r>
+      <w:r>
+        <w:rPr>
+          <w:rtl w:val="0"/>
+        </w:rPr>
+        <w:t xml:space="preserve"> </w:t>
+      </w:r>
+      <w:r>
+        <w:rPr>
+          <w:rtl w:val="0"/>
+        </w:rPr>
+        <w:t xml:space="preserve">I plan on helping with coding, meeting deadlines, producing deliverables broadly as needed.</w:t>
+      </w:r>
+    </w:p>
+    <w:p>
+      <w:pPr>
+        <w:numPr>
+          <w:ilvl w:val="4"/>
+          <w:numId w:val="8"/>
+        </w:numPr>
+        <w:ind w:left="2160" w:hanging="360"/>
+        <w:jc w:val="both"/>
+        <w:rPr>
+          <w:u w:val="none"/>
+        </w:rPr>
+      </w:pPr>
+      <w:r>
+        <w:rPr>
+          <w:b w:val="1"/>
+          <w:rtl w:val="0"/>
+        </w:rPr>
+        <w:t xml:space="preserve">Changes/improvements considering:</w:t>
+      </w:r>
+      <w:r>
+        <w:rPr>
+          <w:rtl w:val="0"/>
+        </w:rPr>
+        <w:t xml:space="preserve"> The use of premium real-time data and utilization of LLM’s would be interesting but may be out of budget for an unfunded school project. Flexibility in datasets and model approach may be necessary.</w:t>
+      </w:r>
+      <w:r>
+        <w:rPr>
+          <w:rtl w:val="0"/>
+        </w:rPr>
+      </w:r>
+    </w:p>
+    <w:p>
+      <w:pPr>
+        <w:ind w:left="3600" w:firstLine="0"/>
+        <w:rPr/>
+      </w:pPr>
+      <w:r>
+        <w:rPr>
+          <w:rtl w:val="0"/>
+        </w:rPr>
+      </w:r>
+    </w:p>
+    <w:p>
+      <w:pPr>
+        <w:numPr>
+          <w:ilvl w:val="3"/>
+          <w:numId w:val="8"/>
+        </w:numPr>
+        <w:ind w:left="1440" w:hanging="360"/>
+        <w:rPr>
+          <w:u w:val="none"/>
+        </w:rPr>
+      </w:pPr>
+      <w:r>
+        <w:rPr>
+          <w:rtl w:val="0"/>
+        </w:rPr>
+        <w:t xml:space="preserve">Semir Hot</w:t>
+      </w:r>
+    </w:p>
+    <w:p>
+      <w:pPr>
+        <w:ind w:left="2880" w:firstLine="0"/>
+        <w:rPr/>
+      </w:pPr>
+      <w:r>
+        <w:rPr>
+          <w:rtl w:val="0"/>
+        </w:rPr>
+      </w:r>
+    </w:p>
+    <w:p>
+      <w:pPr>
+        <w:numPr>
+          <w:ilvl w:val="4"/>
+          <w:numId w:val="8"/>
+        </w:numPr>
+        <w:ind w:left="2160" w:hanging="360"/>
+        <w:jc w:val="both"/>
+        <w:rPr>
+          <w:u w:val="none"/>
+        </w:rPr>
+      </w:pPr>
+      <w:r>
+        <w:rPr>
+          <w:b w:val="1"/>
+          <w:rtl w:val="0"/>
+        </w:rPr>
+        <w:t xml:space="preserve">Contribution: </w:t>
+      </w:r>
+      <w:r>
+        <w:rPr>
+          <w:rtl w:val="0"/>
+        </w:rPr>
+        <w:t xml:space="preserve">Kicked off the initial project idea and helped with initial brainstorming for </w:t>
+      </w:r>
+      <w:r>
+        <w:rPr>
+          <w:rtl w:val="0"/>
+        </w:rPr>
+        <w:t xml:space="preserve">directio</w:t>
+      </w:r>
+      <w:r>
+        <w:rPr>
+          <w:rtl w:val="0"/>
+        </w:rPr>
+        <w:t xml:space="preserve">n</w:t>
+      </w:r>
+    </w:p>
+    <w:p>
+      <w:pPr>
+        <w:numPr>
+          <w:ilvl w:val="4"/>
+          <w:numId w:val="8"/>
+        </w:numPr>
+        <w:ind w:left="2160" w:hanging="360"/>
+        <w:jc w:val="both"/>
+        <w:rPr>
+          <w:u w:val="none"/>
+        </w:rPr>
+      </w:pPr>
+      <w:r>
+        <w:rPr>
+          <w:b w:val="1"/>
+          <w:rtl w:val="0"/>
+        </w:rPr>
+        <w:t xml:space="preserve">What you plan to accomplish: </w:t>
+      </w:r>
+      <w:r>
+        <w:rPr>
+          <w:rtl w:val="0"/>
+        </w:rPr>
+        <w:t xml:space="preserve">Will hope to lead the coding aspect of this project and create a clear roadmap for this project. Will be taking on the role of a PM and Engineer in this given project </w:t>
+      </w:r>
+    </w:p>
+    <w:p>
+      <w:pPr>
+        <w:numPr>
+          <w:ilvl w:val="4"/>
+          <w:numId w:val="8"/>
+        </w:numPr>
+        <w:ind w:left="2160" w:hanging="360"/>
+        <w:jc w:val="both"/>
+        <w:rPr>
+          <w:u w:val="none"/>
+        </w:rPr>
+      </w:pPr>
+      <w:r>
+        <w:rPr>
+          <w:b w:val="1"/>
+          <w:rtl w:val="0"/>
+        </w:rPr>
+        <w:t xml:space="preserve">Changes/improvements considering: </w:t>
+      </w:r>
+      <w:r>
+        <w:rPr>
+          <w:rtl w:val="0"/>
+        </w:rPr>
+        <w:t xml:space="preserve">Wanting to broaden my understanding of how LLM’s can be used in every day issues and project such as this one.</w:t>
       </w:r>
     </w:p>
     <w:p>
@@ -1633,49 +2306,13 @@
         <w:rPr>
           <w:rtl w:val="0"/>
         </w:rPr>
-        <w:t xml:space="preserve">Please include a section in the Statement of Work that details the specific contributions of each team member. In your individual submission, describe your role, responsibilities, and contributions to the project, including your involvement in researching, drafting, and preparing the Ignite Talk and the Statement of Work</w:t>
-      </w:r>
-      <w:r>
-        <w:rPr>
-          <w:b w:val="1"/>
-          <w:rtl w:val="0"/>
-        </w:rPr>
-        <w:t xml:space="preserve">. Focus on three key aspects: 1) what you have completed so far, 2) what you plan to accomplish in this project, and 3) any changes or improvements you are considering.</w:t>
-      </w:r>
-      <w:r>
-        <w:rPr>
-          <w:rtl w:val="0"/>
-        </w:rPr>
-        <w:t xml:space="preserve">]</w:t>
-      </w:r>
-      <w:commentRangeEnd w:id="2"/>
-      <w:r>
-        <w:commentReference w:id="2"/>
-      </w:r>
-      <w:r>
-        <w:rPr>
-          <w:rtl w:val="0"/>
-        </w:rPr>
-      </w:r>
-    </w:p>
-    <w:p>
-      <w:pPr>
-        <w:ind w:left="720" w:firstLine="0"/>
-        <w:rPr>
-          <w:b w:val="1"/>
-        </w:rPr>
-      </w:pPr>
-      <w:r>
-        <w:rPr>
-          <w:rtl w:val="0"/>
-        </w:rPr>
       </w:r>
     </w:p>
     <w:p>
       <w:pPr>
         <w:numPr>
           <w:ilvl w:val="3"/>
-          <w:numId w:val="7"/>
+          <w:numId w:val="8"/>
         </w:numPr>
         <w:ind w:left="1440" w:hanging="360"/>
         <w:rPr>
@@ -1686,7 +2323,7 @@
         <w:rPr>
           <w:rtl w:val="0"/>
         </w:rPr>
-        <w:t xml:space="preserve">Odai Athamneh</w:t>
+        <w:t xml:space="preserve">Namuun Lkhagvadorj </w:t>
       </w:r>
     </w:p>
     <w:p>
@@ -1704,37 +2341,39 @@
       <w:pPr>
         <w:numPr>
           <w:ilvl w:val="4"/>
-          <w:numId w:val="7"/>
+          <w:numId w:val="8"/>
         </w:numPr>
         <w:ind w:left="2160" w:hanging="360"/>
-        <w:rPr>
-          <w:u w:val="none"/>
-        </w:rPr>
-      </w:pPr>
-      <w:r>
-        <w:rPr>
-          <w:b w:val="1"/>
-          <w:rtl w:val="0"/>
-        </w:rPr>
-        <w:t xml:space="preserve">Contribution: </w:t>
-      </w:r>
-      <w:r>
-        <w:rPr>
-          <w:rtl w:val="0"/>
-        </w:rPr>
-        <w:t xml:space="preserve">Developed the Ignite Talk presentation and set up the GitHub repo.</w:t>
+        <w:jc w:val="both"/>
+      </w:pPr>
+      <w:r>
+        <w:rPr>
+          <w:b w:val="1"/>
+          <w:rtl w:val="0"/>
+        </w:rPr>
+        <w:t xml:space="preserve">Contribution:</w:t>
+      </w:r>
+      <w:r>
+        <w:rPr>
+          <w:rtl w:val="0"/>
+        </w:rPr>
+        <w:t xml:space="preserve"> </w:t>
+      </w:r>
+      <w:r>
+        <w:rPr>
+          <w:rtl w:val="0"/>
+        </w:rPr>
+        <w:t xml:space="preserve">Helped with researching existing projects and research papers related to our project. Created the project pipeline. </w:t>
       </w:r>
     </w:p>
     <w:p>
       <w:pPr>
         <w:numPr>
           <w:ilvl w:val="4"/>
-          <w:numId w:val="7"/>
+          <w:numId w:val="8"/>
         </w:numPr>
         <w:ind w:left="2160" w:hanging="360"/>
-        <w:rPr>
-          <w:u w:val="none"/>
-        </w:rPr>
+        <w:jc w:val="both"/>
       </w:pPr>
       <w:r>
         <w:rPr>
@@ -1747,19 +2386,17 @@
         <w:rPr>
           <w:rtl w:val="0"/>
         </w:rPr>
-        <w:t xml:space="preserve">Given my professional experience in ML engineering, I plan to handle data extraction, cleaning, transformation, and loading into systems.</w:t>
+        <w:t xml:space="preserve">I am planning to explore more on how to collect the news article and social media dataset. Because news articles and social media posts are generated continuously and in large volumes. The sheer number of sources, such as different news websites, blogs, Twitter, Facebook, etc., can make it difficult to collect a comprehensive dataset. So we might focus on key sources and platforms that are most relevant to our project and implement a strategy for selecting high-impact sources or use APIs that aggregate data from multiple sources.</w:t>
       </w:r>
     </w:p>
     <w:p>
       <w:pPr>
         <w:numPr>
           <w:ilvl w:val="4"/>
-          <w:numId w:val="7"/>
+          <w:numId w:val="8"/>
         </w:numPr>
         <w:ind w:left="2160" w:hanging="360"/>
-        <w:rPr>
-          <w:u w:val="none"/>
-        </w:rPr>
+        <w:jc w:val="both"/>
       </w:pPr>
       <w:r>
         <w:rPr>
@@ -1772,393 +2409,6 @@
         <w:rPr>
           <w:rtl w:val="0"/>
         </w:rPr>
-        <w:t xml:space="preserve">Use of PCA or similar approaches to extract key vectors without the need to store entire raw datasets.</w:t>
-      </w:r>
-    </w:p>
-    <w:p>
-      <w:pPr>
-        <w:ind w:left="3600" w:firstLine="0"/>
-        <w:rPr>
-          <w:b w:val="1"/>
-        </w:rPr>
-      </w:pPr>
-      <w:r>
-        <w:rPr>
-          <w:rtl w:val="0"/>
-        </w:rPr>
-      </w:r>
-    </w:p>
-    <w:p>
-      <w:pPr>
-        <w:numPr>
-          <w:ilvl w:val="3"/>
-          <w:numId w:val="7"/>
-        </w:numPr>
-        <w:ind w:left="1440" w:hanging="360"/>
-        <w:rPr>
-          <w:u w:val="none"/>
-        </w:rPr>
-      </w:pPr>
-      <w:r>
-        <w:rPr>
-          <w:rtl w:val="0"/>
-        </w:rPr>
-        <w:t xml:space="preserve">Devin Cline</w:t>
-      </w:r>
-    </w:p>
-    <w:p>
-      <w:pPr>
-        <w:ind w:left="2880" w:firstLine="0"/>
-        <w:rPr/>
-      </w:pPr>
-      <w:r>
-        <w:rPr>
-          <w:rtl w:val="0"/>
-        </w:rPr>
-      </w:r>
-    </w:p>
-    <w:p>
-      <w:pPr>
-        <w:numPr>
-          <w:ilvl w:val="4"/>
-          <w:numId w:val="7"/>
-        </w:numPr>
-        <w:ind w:left="2160" w:hanging="360"/>
-        <w:jc w:val="both"/>
-        <w:rPr>
-          <w:u w:val="none"/>
-        </w:rPr>
-      </w:pPr>
-      <w:r>
-        <w:rPr>
-          <w:b w:val="1"/>
-          <w:rtl w:val="0"/>
-        </w:rPr>
-        <w:t xml:space="preserve">Contribution: </w:t>
-      </w:r>
-      <w:r>
-        <w:rPr>
-          <w:rtl w:val="0"/>
-        </w:rPr>
-        <w:t xml:space="preserve">Researched project ideas, datasets, and existing projects/ applications. Helped draft documents for submission.</w:t>
-      </w:r>
-    </w:p>
-    <w:p>
-      <w:pPr>
-        <w:numPr>
-          <w:ilvl w:val="4"/>
-          <w:numId w:val="7"/>
-        </w:numPr>
-        <w:ind w:left="2160" w:hanging="360"/>
-        <w:jc w:val="both"/>
-        <w:rPr>
-          <w:u w:val="none"/>
-        </w:rPr>
-      </w:pPr>
-      <w:r>
-        <w:rPr>
-          <w:b w:val="1"/>
-          <w:rtl w:val="0"/>
-        </w:rPr>
-        <w:t xml:space="preserve">What you plan to accomplish:</w:t>
-      </w:r>
-      <w:r>
-        <w:rPr>
-          <w:rtl w:val="0"/>
-        </w:rPr>
-        <w:t xml:space="preserve"> </w:t>
-      </w:r>
-      <w:r>
-        <w:rPr>
-          <w:rtl w:val="0"/>
-        </w:rPr>
-        <w:t xml:space="preserve">I plan on helping with coding, meeting deadlines, producing deliverables.</w:t>
-      </w:r>
-    </w:p>
-    <w:p>
-      <w:pPr>
-        <w:numPr>
-          <w:ilvl w:val="4"/>
-          <w:numId w:val="7"/>
-        </w:numPr>
-        <w:ind w:left="2160" w:hanging="360"/>
-        <w:jc w:val="both"/>
-        <w:rPr>
-          <w:u w:val="none"/>
-        </w:rPr>
-      </w:pPr>
-      <w:r>
-        <w:rPr>
-          <w:b w:val="1"/>
-          <w:rtl w:val="0"/>
-        </w:rPr>
-        <w:t xml:space="preserve">Changes/improvements considering:</w:t>
-      </w:r>
-      <w:r>
-        <w:rPr>
-          <w:rtl w:val="0"/>
-        </w:rPr>
-        <w:t xml:space="preserve"> </w:t>
-      </w:r>
-      <w:commentRangeStart w:id="3"/>
-      <w:r>
-        <w:rPr>
-          <w:rtl w:val="0"/>
-        </w:rPr>
-        <w:t xml:space="preserve">I am considering changing / improving</w:t>
-      </w:r>
-      <w:commentRangeEnd w:id="3"/>
-      <w:r>
-        <w:commentReference w:id="3"/>
-      </w:r>
-      <w:r>
-        <w:rPr>
-          <w:rtl w:val="0"/>
-        </w:rPr>
-      </w:r>
-    </w:p>
-    <w:p>
-      <w:pPr>
-        <w:ind w:left="3600" w:firstLine="0"/>
-        <w:rPr/>
-      </w:pPr>
-      <w:r>
-        <w:rPr>
-          <w:rtl w:val="0"/>
-        </w:rPr>
-      </w:r>
-    </w:p>
-    <w:p>
-      <w:pPr>
-        <w:numPr>
-          <w:ilvl w:val="3"/>
-          <w:numId w:val="7"/>
-        </w:numPr>
-        <w:ind w:left="1440" w:hanging="360"/>
-        <w:rPr>
-          <w:u w:val="none"/>
-        </w:rPr>
-      </w:pPr>
-      <w:r>
-        <w:rPr>
-          <w:rtl w:val="0"/>
-        </w:rPr>
-        <w:t xml:space="preserve">Semir Hot</w:t>
-      </w:r>
-    </w:p>
-    <w:p>
-      <w:pPr>
-        <w:ind w:left="2880" w:firstLine="0"/>
-        <w:rPr/>
-      </w:pPr>
-      <w:r>
-        <w:rPr>
-          <w:rtl w:val="0"/>
-        </w:rPr>
-      </w:r>
-    </w:p>
-    <w:p>
-      <w:pPr>
-        <w:numPr>
-          <w:ilvl w:val="4"/>
-          <w:numId w:val="7"/>
-        </w:numPr>
-        <w:ind w:left="2160" w:hanging="360"/>
-        <w:jc w:val="both"/>
-        <w:rPr>
-          <w:u w:val="none"/>
-        </w:rPr>
-      </w:pPr>
-      <w:r>
-        <w:rPr>
-          <w:b w:val="1"/>
-          <w:rtl w:val="0"/>
-        </w:rPr>
-        <w:t xml:space="preserve">Contribution: </w:t>
-      </w:r>
-      <w:r>
-        <w:rPr>
-          <w:rtl w:val="0"/>
-        </w:rPr>
-        <w:t xml:space="preserve">Kicked off the initial project idea and helped with initial brainstorming for </w:t>
-      </w:r>
-      <w:r>
-        <w:rPr>
-          <w:rtl w:val="0"/>
-        </w:rPr>
-        <w:t xml:space="preserve">directio</w:t>
-      </w:r>
-      <w:r>
-        <w:rPr>
-          <w:rtl w:val="0"/>
-        </w:rPr>
-        <w:t xml:space="preserve">n</w:t>
-      </w:r>
-    </w:p>
-    <w:p>
-      <w:pPr>
-        <w:numPr>
-          <w:ilvl w:val="4"/>
-          <w:numId w:val="7"/>
-        </w:numPr>
-        <w:ind w:left="2160" w:hanging="360"/>
-        <w:jc w:val="both"/>
-        <w:rPr>
-          <w:u w:val="none"/>
-        </w:rPr>
-      </w:pPr>
-      <w:r>
-        <w:rPr>
-          <w:b w:val="1"/>
-          <w:rtl w:val="0"/>
-        </w:rPr>
-        <w:t xml:space="preserve">What you plan to accomplish: </w:t>
-      </w:r>
-      <w:r>
-        <w:rPr>
-          <w:rtl w:val="0"/>
-        </w:rPr>
-        <w:t xml:space="preserve">Will hope to lead the coding aspect of this project and create a clear roadmap for this project. Will be taking on the role of a PM and Engineer in this given project </w:t>
-      </w:r>
-    </w:p>
-    <w:p>
-      <w:pPr>
-        <w:numPr>
-          <w:ilvl w:val="4"/>
-          <w:numId w:val="7"/>
-        </w:numPr>
-        <w:ind w:left="2160" w:hanging="360"/>
-        <w:jc w:val="both"/>
-        <w:rPr>
-          <w:u w:val="none"/>
-        </w:rPr>
-      </w:pPr>
-      <w:r>
-        <w:rPr>
-          <w:b w:val="1"/>
-          <w:rtl w:val="0"/>
-        </w:rPr>
-        <w:t xml:space="preserve">Changes/improvements considering: </w:t>
-      </w:r>
-      <w:r>
-        <w:rPr>
-          <w:rtl w:val="0"/>
-        </w:rPr>
-        <w:t xml:space="preserve">Wanting to broaden my understanding of how LLM’s can be used in every day issues and project such as this one.</w:t>
-      </w:r>
-    </w:p>
-    <w:p>
-      <w:pPr>
-        <w:ind w:left="3600" w:firstLine="0"/>
-        <w:rPr/>
-      </w:pPr>
-      <w:r>
-        <w:rPr>
-          <w:rtl w:val="0"/>
-        </w:rPr>
-      </w:r>
-    </w:p>
-    <w:p>
-      <w:pPr>
-        <w:numPr>
-          <w:ilvl w:val="3"/>
-          <w:numId w:val="7"/>
-        </w:numPr>
-        <w:ind w:left="1440" w:hanging="360"/>
-        <w:rPr>
-          <w:u w:val="none"/>
-        </w:rPr>
-      </w:pPr>
-      <w:r>
-        <w:rPr>
-          <w:rtl w:val="0"/>
-        </w:rPr>
-        <w:t xml:space="preserve">Namuun Lkhagvadorj </w:t>
-      </w:r>
-    </w:p>
-    <w:p>
-      <w:pPr>
-        <w:ind w:left="2880" w:firstLine="0"/>
-        <w:rPr/>
-      </w:pPr>
-      <w:r>
-        <w:rPr>
-          <w:rtl w:val="0"/>
-        </w:rPr>
-      </w:r>
-    </w:p>
-    <w:p>
-      <w:pPr>
-        <w:numPr>
-          <w:ilvl w:val="4"/>
-          <w:numId w:val="7"/>
-        </w:numPr>
-        <w:ind w:left="2160" w:hanging="360"/>
-        <w:jc w:val="both"/>
-      </w:pPr>
-      <w:r>
-        <w:rPr>
-          <w:b w:val="1"/>
-          <w:rtl w:val="0"/>
-        </w:rPr>
-        <w:t xml:space="preserve">Contribution:</w:t>
-      </w:r>
-      <w:r>
-        <w:rPr>
-          <w:rtl w:val="0"/>
-        </w:rPr>
-        <w:t xml:space="preserve"> </w:t>
-      </w:r>
-      <w:r>
-        <w:rPr>
-          <w:rtl w:val="0"/>
-        </w:rPr>
-        <w:t xml:space="preserve">Helped with researching existing projects and research papers related to our project. Created the project pipeline. </w:t>
-      </w:r>
-    </w:p>
-    <w:p>
-      <w:pPr>
-        <w:numPr>
-          <w:ilvl w:val="4"/>
-          <w:numId w:val="7"/>
-        </w:numPr>
-        <w:ind w:left="2160" w:hanging="360"/>
-        <w:jc w:val="both"/>
-      </w:pPr>
-      <w:r>
-        <w:rPr>
-          <w:b w:val="1"/>
-          <w:rtl w:val="0"/>
-        </w:rPr>
-        <w:t xml:space="preserve">What you plan to accomplish: </w:t>
-      </w:r>
-      <w:r>
-        <w:rPr>
-          <w:rtl w:val="0"/>
-        </w:rPr>
-        <w:t xml:space="preserve">I am planning to explore more on how to collect the news article and social media dataset. Because news articles and social media posts are generated continuously and in large volumes. The sheer number of sources, such as different news websites, blogs, Twitter, Facebook, etc., can make it difficult to collect a comprehensive dataset. So we might focus on key sources and platforms that are most relevant to our project and implement a strategy for selecting high-impact sources or use APIs that aggregate data from multiple sources.</w:t>
-      </w:r>
-    </w:p>
-    <w:p>
-      <w:pPr>
-        <w:numPr>
-          <w:ilvl w:val="4"/>
-          <w:numId w:val="7"/>
-        </w:numPr>
-        <w:ind w:left="2160" w:hanging="360"/>
-        <w:jc w:val="both"/>
-      </w:pPr>
-      <w:r>
-        <w:rPr>
-          <w:b w:val="1"/>
-          <w:rtl w:val="0"/>
-        </w:rPr>
-        <w:t xml:space="preserve">Changes/improvements considering: </w:t>
-      </w:r>
-      <w:r>
-        <w:rPr>
-          <w:rtl w:val="0"/>
-        </w:rPr>
         <w:t xml:space="preserve">I am considering we might need to improve following things:</w:t>
       </w:r>
     </w:p>
@@ -2166,7 +2416,7 @@
       <w:pPr>
         <w:numPr>
           <w:ilvl w:val="0"/>
-          <w:numId w:val="8"/>
+          <w:numId w:val="9"/>
         </w:numPr>
         <w:ind w:left="2880" w:hanging="360"/>
         <w:jc w:val="both"/>
@@ -2175,14 +2425,14 @@
         <w:rPr>
           <w:rtl w:val="0"/>
         </w:rPr>
-        <w:t xml:space="preserve">Enhancing the sentiment analysis model by exploring more advanced natural language processing techniques, such as transformers, to improve the accuracy of sentiment predictions.</w:t>
+        <w:t xml:space="preserve">Explore more advanced natural language processing techniques, such as transformers</w:t>
       </w:r>
     </w:p>
     <w:p>
       <w:pPr>
         <w:numPr>
           <w:ilvl w:val="0"/>
-          <w:numId w:val="8"/>
+          <w:numId w:val="9"/>
         </w:numPr>
         <w:ind w:left="2880" w:hanging="360"/>
         <w:jc w:val="both"/>
@@ -2191,14 +2441,14 @@
         <w:rPr>
           <w:rtl w:val="0"/>
         </w:rPr>
-        <w:t xml:space="preserve">Integrating additional data sources, such as alternative social media platforms or financial blogs, to enrich the dataset and provide more comprehensive inputs to the prediction model.</w:t>
+        <w:t xml:space="preserve">Research additional data sources, such as social media platforms or financial blogs, to enrich the dataset and provide more comprehensive inputs to the prediction model.</w:t>
       </w:r>
     </w:p>
     <w:p>
       <w:pPr>
         <w:numPr>
           <w:ilvl w:val="0"/>
-          <w:numId w:val="8"/>
+          <w:numId w:val="9"/>
         </w:numPr>
         <w:ind w:left="2880" w:hanging="360"/>
         <w:jc w:val="both"/>
@@ -2207,14 +2457,8 @@
         <w:rPr>
           <w:rtl w:val="0"/>
         </w:rPr>
-        <w:t xml:space="preserve">Implementing more sophisticated feature engineering techniques, including time-series analysis and incorporating external economic indicators, to better capture market trends and improve the prediction model's performance.</w:t>
-      </w:r>
-    </w:p>
-    <w:p>
-      <w:pPr>
-        <w:ind w:left="3600" w:firstLine="0"/>
-        <w:rPr/>
-      </w:pPr>
+        <w:t xml:space="preserve">Research more sophisticated feature engineering techniques</w:t>
+      </w:r>
       <w:r>
         <w:rPr>
           <w:rtl w:val="0"/>
@@ -2241,215 +2485,6 @@
 </w:document>
 </file>
 
-<file path=word/comments.xml><?xml version="1.0" encoding="utf-8"?>
-<w:comments xmlns:mc="http://schemas.openxmlformats.org/markup-compatibility/2006" xmlns:o="urn:schemas-microsoft-com:office:office" xmlns:r="http://schemas.openxmlformats.org/officeDocument/2006/relationships" xmlns:m="http://schemas.openxmlformats.org/officeDocument/2006/math" xmlns:v="urn:schemas-microsoft-com:vml" xmlns:wp="http://schemas.openxmlformats.org/drawingml/2006/wordprocessingDrawing" xmlns:w10="urn:schemas-microsoft-com:office:word" xmlns:w="http://schemas.openxmlformats.org/wordprocessingml/2006/main" xmlns:wne="http://schemas.microsoft.com/office/word/2006/wordml" xmlns:sl="http://schemas.openxmlformats.org/schemaLibrary/2006/main" xmlns:a="http://schemas.openxmlformats.org/drawingml/2006/main" xmlns:pic="http://schemas.openxmlformats.org/drawingml/2006/picture" xmlns:c="http://schemas.openxmlformats.org/drawingml/2006/chart" xmlns:lc="http://schemas.openxmlformats.org/drawingml/2006/lockedCanvas" xmlns:dgm="http://schemas.openxmlformats.org/drawingml/2006/diagram" xmlns:wps="http://schemas.microsoft.com/office/word/2010/wordprocessingShape" xmlns:wpg="http://schemas.microsoft.com/office/word/2010/wordprocessingGroup" xmlns:w14="http://schemas.microsoft.com/office/word/2010/wordml" xmlns:w15="http://schemas.microsoft.com/office/word/2012/wordml" xmlns:w16="http://schemas.microsoft.com/office/word/2018/wordml" xmlns:w16cex="http://schemas.microsoft.com/office/word/2018/wordml/cex" xmlns:w16cid="http://schemas.microsoft.com/office/word/2016/wordml/cid" xmlns="http://schemas.microsoft.com/office/tasks/2019/documenttasks" xmlns:cr="http://schemas.microsoft.com/office/comments/2020/reactions">
-  <w:comment w:author="Namuun Lkhagvadorj" w:id="0" w:date="2024-09-03T04:31:08Z">
-    <w:p>
-      <w:pPr>
-        <w:keepNext w:val="0"/>
-        <w:keepLines w:val="0"/>
-        <w:pageBreakBefore w:val="0"/>
-        <w:widowControl w:val="0"/>
-        <w:pBdr>
-          <w:top w:space="0" w:sz="0" w:val="nil"/>
-          <w:left w:space="0" w:sz="0" w:val="nil"/>
-          <w:bottom w:space="0" w:sz="0" w:val="nil"/>
-          <w:right w:space="0" w:sz="0" w:val="nil"/>
-          <w:between w:space="0" w:sz="0" w:val="nil"/>
-        </w:pBdr>
-        <w:shd w:fill="auto" w:val="clear"/>
-        <w:spacing w:after="0" w:before="0" w:line="240" w:lineRule="auto"/>
-        <w:ind w:left="0" w:right="0" w:firstLine="0"/>
-        <w:jc w:val="left"/>
-        <w:rPr>
-          <w:rFonts w:ascii="Arial" w:cs="Arial" w:eastAsia="Arial" w:hAnsi="Arial"/>
-          <w:b w:val="0"/>
-          <w:i w:val="0"/>
-          <w:smallCaps w:val="0"/>
-          <w:strike w:val="0"/>
-          <w:color w:val="000000"/>
-          <w:sz w:val="22"/>
-          <w:szCs w:val="22"/>
-          <w:u w:val="none"/>
-          <w:shd w:fill="auto" w:val="clear"/>
-          <w:vertAlign w:val="baseline"/>
-        </w:rPr>
-      </w:pPr>
-      <w:r>
-        <w:rPr>
-          <w:rFonts w:ascii="Arial" w:cs="Arial" w:eastAsia="Arial" w:hAnsi="Arial"/>
-          <w:b w:val="0"/>
-          <w:i w:val="0"/>
-          <w:smallCaps w:val="0"/>
-          <w:strike w:val="0"/>
-          <w:color w:val="000000"/>
-          <w:sz w:val="22"/>
-          <w:szCs w:val="22"/>
-          <w:u w:val="none"/>
-          <w:shd w:fill="auto" w:val="clear"/>
-          <w:vertAlign w:val="baseline"/>
-          <w:rtl w:val="0"/>
-        </w:rPr>
-        <w:t xml:space="preserve">Do we have team name? :D</w:t>
-      </w:r>
-    </w:p>
-  </w:comment>
-  <w:comment w:author="Odai" w:id="1" w:date="2024-09-03T11:47:02Z">
-    <w:p>
-      <w:pPr>
-        <w:keepNext w:val="0"/>
-        <w:keepLines w:val="0"/>
-        <w:pageBreakBefore w:val="0"/>
-        <w:widowControl w:val="0"/>
-        <w:pBdr>
-          <w:top w:space="0" w:sz="0" w:val="nil"/>
-          <w:left w:space="0" w:sz="0" w:val="nil"/>
-          <w:bottom w:space="0" w:sz="0" w:val="nil"/>
-          <w:right w:space="0" w:sz="0" w:val="nil"/>
-          <w:between w:space="0" w:sz="0" w:val="nil"/>
-        </w:pBdr>
-        <w:shd w:fill="auto" w:val="clear"/>
-        <w:spacing w:after="0" w:before="0" w:line="240" w:lineRule="auto"/>
-        <w:ind w:left="0" w:right="0" w:firstLine="0"/>
-        <w:jc w:val="left"/>
-        <w:rPr>
-          <w:rFonts w:ascii="Arial" w:cs="Arial" w:eastAsia="Arial" w:hAnsi="Arial"/>
-          <w:b w:val="0"/>
-          <w:i w:val="0"/>
-          <w:smallCaps w:val="0"/>
-          <w:strike w:val="0"/>
-          <w:color w:val="000000"/>
-          <w:sz w:val="22"/>
-          <w:szCs w:val="22"/>
-          <w:u w:val="none"/>
-          <w:shd w:fill="auto" w:val="clear"/>
-          <w:vertAlign w:val="baseline"/>
-        </w:rPr>
-      </w:pPr>
-      <w:r>
-        <w:rPr>
-          <w:rFonts w:ascii="Arial" w:cs="Arial" w:eastAsia="Arial" w:hAnsi="Arial"/>
-          <w:b w:val="0"/>
-          <w:i w:val="0"/>
-          <w:smallCaps w:val="0"/>
-          <w:strike w:val="0"/>
-          <w:color w:val="000000"/>
-          <w:sz w:val="22"/>
-          <w:szCs w:val="22"/>
-          <w:u w:val="none"/>
-          <w:shd w:fill="auto" w:val="clear"/>
-          <w:vertAlign w:val="baseline"/>
-          <w:rtl w:val="0"/>
-        </w:rPr>
-        <w:t xml:space="preserve">Gold team? I'm open to other ideas 😅</w:t>
-      </w:r>
-    </w:p>
-  </w:comment>
-  <w:comment w:author="Odai" w:id="3" w:date="2024-09-03T12:19:32Z">
-    <w:p>
-      <w:pPr>
-        <w:keepNext w:val="0"/>
-        <w:keepLines w:val="0"/>
-        <w:pageBreakBefore w:val="0"/>
-        <w:widowControl w:val="0"/>
-        <w:pBdr>
-          <w:top w:space="0" w:sz="0" w:val="nil"/>
-          <w:left w:space="0" w:sz="0" w:val="nil"/>
-          <w:bottom w:space="0" w:sz="0" w:val="nil"/>
-          <w:right w:space="0" w:sz="0" w:val="nil"/>
-          <w:between w:space="0" w:sz="0" w:val="nil"/>
-        </w:pBdr>
-        <w:shd w:fill="auto" w:val="clear"/>
-        <w:spacing w:after="0" w:before="0" w:line="240" w:lineRule="auto"/>
-        <w:ind w:left="0" w:right="0" w:firstLine="0"/>
-        <w:jc w:val="left"/>
-        <w:rPr>
-          <w:rFonts w:ascii="Arial" w:cs="Arial" w:eastAsia="Arial" w:hAnsi="Arial"/>
-          <w:b w:val="0"/>
-          <w:i w:val="0"/>
-          <w:smallCaps w:val="0"/>
-          <w:strike w:val="0"/>
-          <w:color w:val="000000"/>
-          <w:sz w:val="22"/>
-          <w:szCs w:val="22"/>
-          <w:u w:val="none"/>
-          <w:shd w:fill="auto" w:val="clear"/>
-          <w:vertAlign w:val="baseline"/>
-        </w:rPr>
-      </w:pPr>
-      <w:r>
-        <w:rPr>
-          <w:rFonts w:ascii="Arial" w:cs="Arial" w:eastAsia="Arial" w:hAnsi="Arial"/>
-          <w:b w:val="0"/>
-          <w:i w:val="0"/>
-          <w:smallCaps w:val="0"/>
-          <w:strike w:val="0"/>
-          <w:color w:val="000000"/>
-          <w:sz w:val="22"/>
-          <w:szCs w:val="22"/>
-          <w:u w:val="none"/>
-          <w:shd w:fill="auto" w:val="clear"/>
-          <w:vertAlign w:val="baseline"/>
-          <w:rtl w:val="0"/>
-        </w:rPr>
-        <w:t xml:space="preserve">@devinmcline@gmail.com This needs completed</w:t>
-      </w:r>
-    </w:p>
-  </w:comment>
-  <w:comment w:author="Odai" w:id="2" w:date="2024-09-03T12:20:15Z">
-    <w:p>
-      <w:pPr>
-        <w:keepNext w:val="0"/>
-        <w:keepLines w:val="0"/>
-        <w:pageBreakBefore w:val="0"/>
-        <w:widowControl w:val="0"/>
-        <w:pBdr>
-          <w:top w:space="0" w:sz="0" w:val="nil"/>
-          <w:left w:space="0" w:sz="0" w:val="nil"/>
-          <w:bottom w:space="0" w:sz="0" w:val="nil"/>
-          <w:right w:space="0" w:sz="0" w:val="nil"/>
-          <w:between w:space="0" w:sz="0" w:val="nil"/>
-        </w:pBdr>
-        <w:shd w:fill="auto" w:val="clear"/>
-        <w:spacing w:after="0" w:before="0" w:line="240" w:lineRule="auto"/>
-        <w:ind w:left="0" w:right="0" w:firstLine="0"/>
-        <w:jc w:val="left"/>
-        <w:rPr>
-          <w:rFonts w:ascii="Arial" w:cs="Arial" w:eastAsia="Arial" w:hAnsi="Arial"/>
-          <w:b w:val="0"/>
-          <w:i w:val="0"/>
-          <w:smallCaps w:val="0"/>
-          <w:strike w:val="0"/>
-          <w:color w:val="000000"/>
-          <w:sz w:val="22"/>
-          <w:szCs w:val="22"/>
-          <w:u w:val="none"/>
-          <w:shd w:fill="auto" w:val="clear"/>
-          <w:vertAlign w:val="baseline"/>
-        </w:rPr>
-      </w:pPr>
-      <w:r>
-        <w:rPr>
-          <w:rFonts w:ascii="Arial" w:cs="Arial" w:eastAsia="Arial" w:hAnsi="Arial"/>
-          <w:b w:val="0"/>
-          <w:i w:val="0"/>
-          <w:smallCaps w:val="0"/>
-          <w:strike w:val="0"/>
-          <w:color w:val="000000"/>
-          <w:sz w:val="22"/>
-          <w:szCs w:val="22"/>
-          <w:u w:val="none"/>
-          <w:shd w:fill="auto" w:val="clear"/>
-          <w:vertAlign w:val="baseline"/>
-          <w:rtl w:val="0"/>
-        </w:rPr>
-        <w:t xml:space="preserve">Remove when finished</w:t>
-      </w:r>
-    </w:p>
-  </w:comment>
-</w:comments>
-</file>
-
 <file path=word/numbering.xml><?xml version="1.0" encoding="utf-8"?>
 <w:numbering xmlns:mc="http://schemas.openxmlformats.org/markup-compatibility/2006" xmlns:o="urn:schemas-microsoft-com:office:office" xmlns:r="http://schemas.openxmlformats.org/officeDocument/2006/relationships" xmlns:m="http://schemas.openxmlformats.org/officeDocument/2006/math" xmlns:v="urn:schemas-microsoft-com:vml" xmlns:wp="http://schemas.openxmlformats.org/drawingml/2006/wordprocessingDrawing" xmlns:w10="urn:schemas-microsoft-com:office:word" xmlns:w="http://schemas.openxmlformats.org/wordprocessingml/2006/main" xmlns:wne="http://schemas.microsoft.com/office/word/2006/wordml" xmlns:sl="http://schemas.openxmlformats.org/schemaLibrary/2006/main" xmlns:a="http://schemas.openxmlformats.org/drawingml/2006/main" xmlns:pic="http://schemas.openxmlformats.org/drawingml/2006/picture" xmlns:c="http://schemas.openxmlformats.org/drawingml/2006/chart" xmlns:lc="http://schemas.openxmlformats.org/drawingml/2006/lockedCanvas" xmlns:dgm="http://schemas.openxmlformats.org/drawingml/2006/diagram" xmlns:wps="http://schemas.microsoft.com/office/word/2010/wordprocessingShape" xmlns:wpg="http://schemas.microsoft.com/office/word/2010/wordprocessingGroup" xmlns:w14="http://schemas.microsoft.com/office/word/2010/wordml" xmlns:w15="http://schemas.microsoft.com/office/word/2012/wordml" xmlns:w16="http://schemas.microsoft.com/office/word/2018/wordml" xmlns:w16cex="http://schemas.microsoft.com/office/word/2018/wordml/cex" xmlns:w16cid="http://schemas.microsoft.com/office/word/2016/wordml/cid" xmlns="http://schemas.microsoft.com/office/tasks/2019/documenttasks" xmlns:cr="http://schemas.microsoft.com/office/comments/2020/reactions">
   <w:abstractNum w:abstractNumId="1">
@@ -3115,6 +3150,116 @@
   <w:abstractNum w:abstractNumId="7">
     <w:lvl w:ilvl="0">
       <w:start w:val="1"/>
+      <w:numFmt w:val="bullet"/>
+      <w:lvlText w:val="-"/>
+      <w:lvlJc w:val="left"/>
+      <w:pPr>
+        <w:ind w:left="2880" w:hanging="360"/>
+      </w:pPr>
+      <w:rPr>
+        <w:u w:val="none"/>
+      </w:rPr>
+    </w:lvl>
+    <w:lvl w:ilvl="1">
+      <w:start w:val="1"/>
+      <w:numFmt w:val="bullet"/>
+      <w:lvlText w:val="-"/>
+      <w:lvlJc w:val="left"/>
+      <w:pPr>
+        <w:ind w:left="3600" w:hanging="360"/>
+      </w:pPr>
+      <w:rPr>
+        <w:u w:val="none"/>
+      </w:rPr>
+    </w:lvl>
+    <w:lvl w:ilvl="2">
+      <w:start w:val="1"/>
+      <w:numFmt w:val="bullet"/>
+      <w:lvlText w:val="-"/>
+      <w:lvlJc w:val="left"/>
+      <w:pPr>
+        <w:ind w:left="4320" w:hanging="360"/>
+      </w:pPr>
+      <w:rPr>
+        <w:u w:val="none"/>
+      </w:rPr>
+    </w:lvl>
+    <w:lvl w:ilvl="3">
+      <w:start w:val="1"/>
+      <w:numFmt w:val="bullet"/>
+      <w:lvlText w:val="-"/>
+      <w:lvlJc w:val="left"/>
+      <w:pPr>
+        <w:ind w:left="5040" w:hanging="360"/>
+      </w:pPr>
+      <w:rPr>
+        <w:u w:val="none"/>
+      </w:rPr>
+    </w:lvl>
+    <w:lvl w:ilvl="4">
+      <w:start w:val="1"/>
+      <w:numFmt w:val="bullet"/>
+      <w:lvlText w:val="-"/>
+      <w:lvlJc w:val="left"/>
+      <w:pPr>
+        <w:ind w:left="5760" w:hanging="360"/>
+      </w:pPr>
+      <w:rPr>
+        <w:u w:val="none"/>
+      </w:rPr>
+    </w:lvl>
+    <w:lvl w:ilvl="5">
+      <w:start w:val="1"/>
+      <w:numFmt w:val="bullet"/>
+      <w:lvlText w:val="-"/>
+      <w:lvlJc w:val="left"/>
+      <w:pPr>
+        <w:ind w:left="6480" w:hanging="360"/>
+      </w:pPr>
+      <w:rPr>
+        <w:u w:val="none"/>
+      </w:rPr>
+    </w:lvl>
+    <w:lvl w:ilvl="6">
+      <w:start w:val="1"/>
+      <w:numFmt w:val="bullet"/>
+      <w:lvlText w:val="-"/>
+      <w:lvlJc w:val="left"/>
+      <w:pPr>
+        <w:ind w:left="7200" w:hanging="360"/>
+      </w:pPr>
+      <w:rPr>
+        <w:u w:val="none"/>
+      </w:rPr>
+    </w:lvl>
+    <w:lvl w:ilvl="7">
+      <w:start w:val="1"/>
+      <w:numFmt w:val="bullet"/>
+      <w:lvlText w:val="-"/>
+      <w:lvlJc w:val="left"/>
+      <w:pPr>
+        <w:ind w:left="7920" w:hanging="360"/>
+      </w:pPr>
+      <w:rPr>
+        <w:u w:val="none"/>
+      </w:rPr>
+    </w:lvl>
+    <w:lvl w:ilvl="8">
+      <w:start w:val="1"/>
+      <w:numFmt w:val="bullet"/>
+      <w:lvlText w:val="-"/>
+      <w:lvlJc w:val="left"/>
+      <w:pPr>
+        <w:ind w:left="8640" w:hanging="360"/>
+      </w:pPr>
+      <w:rPr>
+        <w:u w:val="none"/>
+      </w:rPr>
+    </w:lvl>
+  </w:abstractNum>
+  <w:abstractNum w:abstractNumId="8">
+    <w:lvl w:ilvl="0">
+      <w:start w:val="1"/>
       <w:numFmt w:val="decimal"/>
       <w:lvlText w:val="%1."/>
       <w:lvlJc w:val="left"/>
@@ -3222,7 +3367,7 @@
       </w:rPr>
     </w:lvl>
   </w:abstractNum>
-  <w:abstractNum w:abstractNumId="8">
+  <w:abstractNum w:abstractNumId="9">
     <w:lvl w:ilvl="0">
       <w:start w:val="1"/>
       <w:numFmt w:val="bullet"/>
@@ -3355,6 +3500,9 @@
   </w:num>
   <w:num w:numId="8">
     <w:abstractNumId w:val="8"/>
+  </w:num>
+  <w:num w:numId="9">
+    <w:abstractNumId w:val="9"/>
   </w:num>
 </w:numbering>
 </file>

</xml_diff>